<commit_message>
week 5 Mon review
</commit_message>
<xml_diff>
--- a/class review/week_1/CPSC121-09 SI_week_1_wed.docx
+++ b/class review/week_1/CPSC121-09 SI_week_1_wed.docx
@@ -28,7 +28,23 @@
           <w:sz w:val="24"/>
           <w:szCs w:val="24"/>
         </w:rPr>
-        <w:t xml:space="preserve"> week1</w:t>
+        <w:t xml:space="preserve"> week</w:t>
+      </w:r>
+      <w:r>
+        <w:rPr>
+          <w:sz w:val="24"/>
+          <w:szCs w:val="24"/>
+        </w:rPr>
+        <w:t xml:space="preserve"> </w:t>
+      </w:r>
+      <w:bookmarkStart w:id="0" w:name="_GoBack"/>
+      <w:bookmarkEnd w:id="0"/>
+      <w:r>
+        <w:rPr>
+          <w:sz w:val="24"/>
+          <w:szCs w:val="24"/>
+        </w:rPr>
+        <w:t>1</w:t>
       </w:r>
     </w:p>
     <w:p>
@@ -64,7 +80,6 @@
           <w:szCs w:val="24"/>
         </w:rPr>
       </w:pPr>
-      <w:bookmarkStart w:id="0" w:name="_GoBack"/>
       <w:r>
         <w:rPr>
           <w:color w:val="0070C0"/>
@@ -88,7 +103,6 @@
         <w:t>The topics below are all the concepts professor went through in previous lecture, I will go over Tuesday lecture on Wednesday SI session and Thursday lecture on next Monday SI session.</w:t>
       </w:r>
     </w:p>
-    <w:bookmarkEnd w:id="0"/>
     <w:p>
       <w:r>
         <w:t xml:space="preserve">*basic of output manipulators </w:t>
@@ -103,42 +117,14 @@
     <w:p>
       <w:r>
         <w:tab/>
-        <w:t>Member functions of &lt;</w:t>
-      </w:r>
-      <w:proofErr w:type="spellStart"/>
-      <w:r>
-        <w:t>iomanip</w:t>
-      </w:r>
-      <w:proofErr w:type="spellEnd"/>
-      <w:r>
-        <w:t>&gt; library</w:t>
-      </w:r>
-    </w:p>
-    <w:p>
-      <w:r>
-        <w:tab/>
-      </w:r>
-      <w:proofErr w:type="spellStart"/>
-      <w:r>
-        <w:t>Setw</w:t>
-      </w:r>
-      <w:proofErr w:type="spellEnd"/>
-      <w:r>
-        <w:t xml:space="preserve">, </w:t>
-      </w:r>
-      <w:proofErr w:type="spellStart"/>
-      <w:r>
-        <w:t>setprecision</w:t>
-      </w:r>
-      <w:proofErr w:type="spellEnd"/>
-      <w:r>
-        <w:t xml:space="preserve">, fixed, left, right, </w:t>
-      </w:r>
-      <w:proofErr w:type="spellStart"/>
-      <w:r>
-        <w:t>setfill</w:t>
-      </w:r>
-      <w:proofErr w:type="spellEnd"/>
+        <w:t>Member functions of &lt;iomanip&gt; library</w:t>
+      </w:r>
+    </w:p>
+    <w:p>
+      <w:r>
+        <w:tab/>
+        <w:t>Setw, setprecision, fixed, left, right, setfill</w:t>
+      </w:r>
     </w:p>
     <w:p>
       <w:r>
@@ -156,261 +142,130 @@
     <w:p>
       <w:r>
         <w:tab/>
-      </w:r>
-      <w:proofErr w:type="spellStart"/>
-      <w:proofErr w:type="gramStart"/>
-      <w:r>
-        <w:t>Getline</w:t>
-      </w:r>
-      <w:proofErr w:type="spellEnd"/>
-      <w:r>
-        <w:t>(</w:t>
-      </w:r>
-      <w:proofErr w:type="spellStart"/>
-      <w:proofErr w:type="gramEnd"/>
-      <w:r>
-        <w:t>cin</w:t>
-      </w:r>
-      <w:proofErr w:type="spellEnd"/>
-      <w:r>
-        <w:t xml:space="preserve">, </w:t>
-      </w:r>
-      <w:proofErr w:type="spellStart"/>
-      <w:r>
-        <w:t>var</w:t>
-      </w:r>
-      <w:proofErr w:type="spellEnd"/>
-      <w:r>
-        <w:t>)</w:t>
-      </w:r>
-    </w:p>
-    <w:p>
-      <w:r>
-        <w:tab/>
-      </w:r>
-      <w:proofErr w:type="spellStart"/>
-      <w:proofErr w:type="gramStart"/>
-      <w:r>
-        <w:t>Cin.get</w:t>
-      </w:r>
-      <w:proofErr w:type="spellEnd"/>
-      <w:r>
-        <w:t>()</w:t>
-      </w:r>
-      <w:proofErr w:type="gramEnd"/>
-    </w:p>
-    <w:p>
-      <w:r>
-        <w:tab/>
-      </w:r>
-      <w:proofErr w:type="spellStart"/>
-      <w:proofErr w:type="gramStart"/>
-      <w:r>
-        <w:t>Cin.get</w:t>
-      </w:r>
-      <w:proofErr w:type="spellEnd"/>
-      <w:r>
-        <w:t>(</w:t>
-      </w:r>
-      <w:proofErr w:type="spellStart"/>
-      <w:proofErr w:type="gramEnd"/>
-      <w:r>
-        <w:t>ch</w:t>
-      </w:r>
-      <w:proofErr w:type="spellEnd"/>
-      <w:r>
-        <w:t>)</w:t>
-      </w:r>
-    </w:p>
-    <w:p>
-      <w:r>
-        <w:tab/>
-      </w:r>
-      <w:proofErr w:type="spellStart"/>
-      <w:proofErr w:type="gramStart"/>
-      <w:r>
-        <w:t>Cin.getline</w:t>
-      </w:r>
-      <w:proofErr w:type="spellEnd"/>
-      <w:r>
-        <w:t>(</w:t>
-      </w:r>
-      <w:proofErr w:type="spellStart"/>
-      <w:proofErr w:type="gramEnd"/>
-      <w:r>
-        <w:t>var.n</w:t>
-      </w:r>
-      <w:proofErr w:type="spellEnd"/>
-      <w:r>
-        <w:t>)</w:t>
-      </w:r>
-    </w:p>
-    <w:p>
-      <w:r>
-        <w:tab/>
-      </w:r>
-      <w:proofErr w:type="spellStart"/>
-      <w:proofErr w:type="gramStart"/>
-      <w:r>
-        <w:t>Cin.ignore</w:t>
-      </w:r>
-      <w:proofErr w:type="spellEnd"/>
+        <w:t>Getline(cin, var)</w:t>
+      </w:r>
+    </w:p>
+    <w:p>
+      <w:r>
+        <w:tab/>
+        <w:t>Cin.get()</w:t>
+      </w:r>
+    </w:p>
+    <w:p>
+      <w:r>
+        <w:tab/>
+        <w:t>Cin.get(ch)</w:t>
+      </w:r>
+    </w:p>
+    <w:p>
+      <w:r>
+        <w:tab/>
+        <w:t>Cin.getline(var.n)</w:t>
+      </w:r>
+    </w:p>
+    <w:p>
+      <w:r>
+        <w:tab/>
+        <w:t xml:space="preserve">Cin.ignore </w:t>
+      </w:r>
+      <w:r>
+        <w:t xml:space="preserve"> // </w:t>
+      </w:r>
+      <w:r>
+        <w:rPr>
+          <w:color w:val="FF0000"/>
+        </w:rPr>
+        <w:t>solve input mistake</w:t>
+      </w:r>
+      <w:r>
+        <w:rPr>
+          <w:color w:val="FF0000"/>
+        </w:rPr>
+        <w:t>s</w:t>
+      </w:r>
+      <w:r>
+        <w:rPr>
+          <w:color w:val="FF0000"/>
+        </w:rPr>
+        <w:t xml:space="preserve"> from buffer</w:t>
+      </w:r>
+    </w:p>
+    <w:p/>
+    <w:p>
+      <w:r>
+        <w:t>*variables –</w:t>
+      </w:r>
+    </w:p>
+    <w:p>
+      <w:r>
+        <w:tab/>
+        <w:t>Int, double, float, char, long, short, bool.</w:t>
+      </w:r>
+    </w:p>
+    <w:p>
+      <w:r>
+        <w:tab/>
+      </w:r>
+      <w:r>
+        <w:t>S</w:t>
+      </w:r>
+      <w:r>
+        <w:t>tring</w:t>
+      </w:r>
+      <w:r>
+        <w:t>.</w:t>
+      </w:r>
+    </w:p>
+    <w:p/>
+    <w:p>
+      <w:r>
+        <w:t>*cmath library review –</w:t>
+      </w:r>
+    </w:p>
+    <w:p>
+      <w:r>
+        <w:tab/>
+        <w:t xml:space="preserve">Pow, sqrt, log, </w:t>
+      </w:r>
+      <w:r>
+        <w:t xml:space="preserve">log2, </w:t>
+      </w:r>
+      <w:r>
+        <w:t>log10, abs</w:t>
+      </w:r>
+    </w:p>
+    <w:p/>
+    <w:p>
+      <w:r>
+        <w:t>*casting –</w:t>
+      </w:r>
+    </w:p>
+    <w:p>
       <w:r>
         <w:t xml:space="preserve"> </w:t>
       </w:r>
       <w:r>
-        <w:t xml:space="preserve"> /</w:t>
-      </w:r>
-      <w:proofErr w:type="gramEnd"/>
-      <w:r>
-        <w:t xml:space="preserve">/ </w:t>
-      </w:r>
-      <w:r>
-        <w:rPr>
-          <w:color w:val="FF0000"/>
-        </w:rPr>
-        <w:t>solve input mistake</w:t>
-      </w:r>
-      <w:r>
-        <w:rPr>
-          <w:color w:val="FF0000"/>
-        </w:rPr>
-        <w:t>s</w:t>
-      </w:r>
-      <w:r>
-        <w:rPr>
-          <w:color w:val="FF0000"/>
-        </w:rPr>
-        <w:t xml:space="preserve"> from buffer</w:t>
-      </w:r>
-    </w:p>
-    <w:p/>
-    <w:p>
-      <w:r>
-        <w:t>*variables –</w:t>
-      </w:r>
-    </w:p>
-    <w:p>
-      <w:r>
-        <w:tab/>
-      </w:r>
-      <w:proofErr w:type="spellStart"/>
-      <w:r>
-        <w:t>Int</w:t>
-      </w:r>
-      <w:proofErr w:type="spellEnd"/>
-      <w:r>
-        <w:t>, double, float, char, long, short, bool.</w:t>
-      </w:r>
-    </w:p>
-    <w:p>
-      <w:r>
-        <w:tab/>
-      </w:r>
-      <w:r>
-        <w:t>S</w:t>
-      </w:r>
-      <w:r>
-        <w:t>tring</w:t>
-      </w:r>
-      <w:r>
-        <w:t>.</w:t>
-      </w:r>
-    </w:p>
-    <w:p/>
-    <w:p>
-      <w:r>
-        <w:t>*</w:t>
-      </w:r>
-      <w:proofErr w:type="spellStart"/>
-      <w:r>
-        <w:t>cmath</w:t>
-      </w:r>
-      <w:proofErr w:type="spellEnd"/>
-      <w:r>
-        <w:t xml:space="preserve"> library review –</w:t>
-      </w:r>
-    </w:p>
-    <w:p>
-      <w:r>
-        <w:tab/>
-      </w:r>
-      <w:proofErr w:type="gramStart"/>
-      <w:r>
-        <w:t>Pow</w:t>
-      </w:r>
-      <w:proofErr w:type="gramEnd"/>
-      <w:r>
-        <w:t xml:space="preserve">, </w:t>
-      </w:r>
-      <w:proofErr w:type="spellStart"/>
-      <w:r>
-        <w:t>sqrt</w:t>
-      </w:r>
-      <w:proofErr w:type="spellEnd"/>
-      <w:r>
-        <w:t xml:space="preserve">, log, </w:t>
-      </w:r>
-      <w:r>
-        <w:t xml:space="preserve">log2, </w:t>
-      </w:r>
-      <w:r>
-        <w:t>log10, abs</w:t>
-      </w:r>
-    </w:p>
-    <w:p/>
-    <w:p>
-      <w:r>
-        <w:t>*casting –</w:t>
-      </w:r>
-    </w:p>
-    <w:p>
-      <w:r>
-        <w:t xml:space="preserve"> </w:t>
-      </w:r>
-      <w:r>
-        <w:tab/>
-      </w:r>
-      <w:proofErr w:type="gramStart"/>
-      <w:r>
+        <w:tab/>
         <w:t>Char()</w:t>
       </w:r>
-      <w:proofErr w:type="gramEnd"/>
-    </w:p>
-    <w:p>
-      <w:r>
-        <w:tab/>
-      </w:r>
-      <w:proofErr w:type="spellStart"/>
-      <w:proofErr w:type="gramStart"/>
-      <w:r>
-        <w:t>Int</w:t>
-      </w:r>
-      <w:proofErr w:type="spellEnd"/>
-      <w:r>
-        <w:t>()</w:t>
-      </w:r>
-      <w:proofErr w:type="gramEnd"/>
-    </w:p>
-    <w:p>
-      <w:r>
-        <w:tab/>
-      </w:r>
-      <w:proofErr w:type="gramStart"/>
-      <w:r>
+    </w:p>
+    <w:p>
+      <w:r>
+        <w:tab/>
+        <w:t>Int()</w:t>
+      </w:r>
+    </w:p>
+    <w:p>
+      <w:r>
+        <w:tab/>
         <w:t>Float()</w:t>
       </w:r>
-      <w:proofErr w:type="gramEnd"/>
-    </w:p>
-    <w:p>
-      <w:r>
-        <w:tab/>
-      </w:r>
-      <w:proofErr w:type="gramStart"/>
-      <w:r>
+    </w:p>
+    <w:p>
+      <w:r>
+        <w:tab/>
         <w:t>Double()</w:t>
       </w:r>
-      <w:proofErr w:type="gramEnd"/>
     </w:p>
     <w:p>
       <w:r>

</xml_diff>